<commit_message>
Add log4j logging level assigning guide chapter
</commit_message>
<xml_diff>
--- a/log4j/guide.docx
+++ b/log4j/guide.docx
@@ -338,24 +338,14 @@
                             <w:r>
                               <w:t xml:space="preserve">Пример </w:t>
                             </w:r>
-                            <w:r>
-                              <w:fldChar w:fldCharType="begin"/>
-                            </w:r>
-                            <w:r>
-                              <w:instrText xml:space="preserve"> SEQ Пример \* ARABIC </w:instrText>
-                            </w:r>
-                            <w:r>
-                              <w:fldChar w:fldCharType="separate"/>
-                            </w:r>
-                            <w:r>
-                              <w:rPr>
-                                <w:noProof/>
-                              </w:rPr>
-                              <w:t>1</w:t>
-                            </w:r>
-                            <w:r>
-                              <w:fldChar w:fldCharType="end"/>
-                            </w:r>
+                            <w:fldSimple w:instr=" SEQ Пример \* ARABIC ">
+                              <w:r>
+                                <w:rPr>
+                                  <w:noProof/>
+                                </w:rPr>
+                                <w:t>1</w:t>
+                              </w:r>
+                            </w:fldSimple>
                           </w:p>
                         </w:txbxContent>
                       </wps:txbx>
@@ -394,24 +384,14 @@
                       <w:r>
                         <w:t xml:space="preserve">Пример </w:t>
                       </w:r>
-                      <w:r>
-                        <w:fldChar w:fldCharType="begin"/>
-                      </w:r>
-                      <w:r>
-                        <w:instrText xml:space="preserve"> SEQ Пример \* ARABIC </w:instrText>
-                      </w:r>
-                      <w:r>
-                        <w:fldChar w:fldCharType="separate"/>
-                      </w:r>
-                      <w:r>
-                        <w:rPr>
-                          <w:noProof/>
-                        </w:rPr>
-                        <w:t>1</w:t>
-                      </w:r>
-                      <w:r>
-                        <w:fldChar w:fldCharType="end"/>
-                      </w:r>
+                      <w:fldSimple w:instr=" SEQ Пример \* ARABIC ">
+                        <w:r>
+                          <w:rPr>
+                            <w:noProof/>
+                          </w:rPr>
+                          <w:t>1</w:t>
+                        </w:r>
+                      </w:fldSimple>
                     </w:p>
                   </w:txbxContent>
                 </v:textbox>
@@ -747,24 +727,14 @@
                             <w:r>
                               <w:t xml:space="preserve">Пример </w:t>
                             </w:r>
-                            <w:r>
-                              <w:fldChar w:fldCharType="begin"/>
-                            </w:r>
-                            <w:r>
-                              <w:instrText xml:space="preserve"> SEQ Пример \* ARABIC </w:instrText>
-                            </w:r>
-                            <w:r>
-                              <w:fldChar w:fldCharType="separate"/>
-                            </w:r>
-                            <w:r>
-                              <w:rPr>
-                                <w:noProof/>
-                              </w:rPr>
-                              <w:t>2</w:t>
-                            </w:r>
-                            <w:r>
-                              <w:fldChar w:fldCharType="end"/>
-                            </w:r>
+                            <w:fldSimple w:instr=" SEQ Пример \* ARABIC ">
+                              <w:r>
+                                <w:rPr>
+                                  <w:noProof/>
+                                </w:rPr>
+                                <w:t>2</w:t>
+                              </w:r>
+                            </w:fldSimple>
                             <w:bookmarkEnd w:id="0"/>
                           </w:p>
                         </w:txbxContent>
@@ -804,24 +774,14 @@
                       <w:r>
                         <w:t xml:space="preserve">Пример </w:t>
                       </w:r>
-                      <w:r>
-                        <w:fldChar w:fldCharType="begin"/>
-                      </w:r>
-                      <w:r>
-                        <w:instrText xml:space="preserve"> SEQ Пример \* ARABIC </w:instrText>
-                      </w:r>
-                      <w:r>
-                        <w:fldChar w:fldCharType="separate"/>
-                      </w:r>
-                      <w:r>
-                        <w:rPr>
-                          <w:noProof/>
-                        </w:rPr>
-                        <w:t>2</w:t>
-                      </w:r>
-                      <w:r>
-                        <w:fldChar w:fldCharType="end"/>
-                      </w:r>
+                      <w:fldSimple w:instr=" SEQ Пример \* ARABIC ">
+                        <w:r>
+                          <w:rPr>
+                            <w:noProof/>
+                          </w:rPr>
+                          <w:t>2</w:t>
+                        </w:r>
+                      </w:fldSimple>
                       <w:bookmarkEnd w:id="1"/>
                     </w:p>
                   </w:txbxContent>
@@ -1175,6 +1135,7 @@
           <w:color w:val="172B4D"/>
           <w:sz w:val="21"/>
           <w:szCs w:val="21"/>
+          <w:lang w:val="ru-RU"/>
         </w:rPr>
       </w:pPr>
       <w:r>
@@ -1184,7 +1145,36 @@
           <w:sz w:val="21"/>
           <w:szCs w:val="21"/>
         </w:rPr>
-        <w:t xml:space="preserve">LDAP_FILE </w:t>
+        <w:t>LDAP</w:t>
+      </w:r>
+      <w:r>
+        <w:rPr>
+          <w:rFonts w:ascii="Segoe UI" w:eastAsia="Times New Roman" w:hAnsi="Segoe UI" w:cs="Segoe UI"/>
+          <w:color w:val="C45911" w:themeColor="accent2" w:themeShade="BF"/>
+          <w:sz w:val="21"/>
+          <w:szCs w:val="21"/>
+          <w:lang w:val="ru-RU"/>
+        </w:rPr>
+        <w:t>_</w:t>
+      </w:r>
+      <w:r>
+        <w:rPr>
+          <w:rFonts w:ascii="Segoe UI" w:eastAsia="Times New Roman" w:hAnsi="Segoe UI" w:cs="Segoe UI"/>
+          <w:color w:val="C45911" w:themeColor="accent2" w:themeShade="BF"/>
+          <w:sz w:val="21"/>
+          <w:szCs w:val="21"/>
+        </w:rPr>
+        <w:t>FILE</w:t>
+      </w:r>
+      <w:r>
+        <w:rPr>
+          <w:rFonts w:ascii="Segoe UI" w:eastAsia="Times New Roman" w:hAnsi="Segoe UI" w:cs="Segoe UI"/>
+          <w:color w:val="C45911" w:themeColor="accent2" w:themeShade="BF"/>
+          <w:sz w:val="21"/>
+          <w:szCs w:val="21"/>
+          <w:lang w:val="ru-RU"/>
+        </w:rPr>
+        <w:t xml:space="preserve"> </w:t>
       </w:r>
       <w:r>
         <w:rPr>
@@ -1192,6 +1182,7 @@
           <w:color w:val="172B4D"/>
           <w:sz w:val="21"/>
           <w:szCs w:val="21"/>
+          <w:lang w:val="ru-RU"/>
         </w:rPr>
         <w:t xml:space="preserve">- </w:t>
       </w:r>
@@ -1199,20 +1190,15 @@
         <w:rPr>
           <w:color w:val="C45911" w:themeColor="accent2" w:themeShade="BF"/>
         </w:rPr>
-        <w:t>a</w:t>
-      </w:r>
-      <w:r>
-        <w:rPr>
+        <w:t>appender</w:t>
+      </w:r>
+      <w:r>
+        <w:rPr>
+          <w:rFonts w:ascii="Segoe UI" w:eastAsia="Times New Roman" w:hAnsi="Segoe UI" w:cs="Segoe UI"/>
           <w:color w:val="C45911" w:themeColor="accent2" w:themeShade="BF"/>
-        </w:rPr>
-        <w:t>ppender</w:t>
-      </w:r>
-      <w:r>
-        <w:rPr>
-          <w:rFonts w:ascii="Segoe UI" w:eastAsia="Times New Roman" w:hAnsi="Segoe UI" w:cs="Segoe UI"/>
-          <w:color w:val="C45911" w:themeColor="accent2" w:themeShade="BF"/>
-          <w:sz w:val="21"/>
-          <w:szCs w:val="21"/>
+          <w:sz w:val="21"/>
+          <w:szCs w:val="21"/>
+          <w:lang w:val="ru-RU"/>
         </w:rPr>
         <w:t xml:space="preserve"> </w:t>
       </w:r>
@@ -1290,24 +1276,14 @@
                             <w:r>
                               <w:t xml:space="preserve">Пример </w:t>
                             </w:r>
-                            <w:r>
-                              <w:fldChar w:fldCharType="begin"/>
-                            </w:r>
-                            <w:r>
-                              <w:instrText xml:space="preserve"> SEQ Пример \* ARABIC </w:instrText>
-                            </w:r>
-                            <w:r>
-                              <w:fldChar w:fldCharType="separate"/>
-                            </w:r>
-                            <w:r>
-                              <w:rPr>
-                                <w:noProof/>
-                              </w:rPr>
-                              <w:t>3</w:t>
-                            </w:r>
-                            <w:r>
-                              <w:fldChar w:fldCharType="end"/>
-                            </w:r>
+                            <w:fldSimple w:instr=" SEQ Пример \* ARABIC ">
+                              <w:r>
+                                <w:rPr>
+                                  <w:noProof/>
+                                </w:rPr>
+                                <w:t>3</w:t>
+                              </w:r>
+                            </w:fldSimple>
                           </w:p>
                         </w:txbxContent>
                       </wps:txbx>
@@ -1339,24 +1315,14 @@
                       <w:r>
                         <w:t xml:space="preserve">Пример </w:t>
                       </w:r>
-                      <w:r>
-                        <w:fldChar w:fldCharType="begin"/>
-                      </w:r>
-                      <w:r>
-                        <w:instrText xml:space="preserve"> SEQ Пример \* ARABIC </w:instrText>
-                      </w:r>
-                      <w:r>
-                        <w:fldChar w:fldCharType="separate"/>
-                      </w:r>
-                      <w:r>
-                        <w:rPr>
-                          <w:noProof/>
-                        </w:rPr>
-                        <w:t>3</w:t>
-                      </w:r>
-                      <w:r>
-                        <w:fldChar w:fldCharType="end"/>
-                      </w:r>
+                      <w:fldSimple w:instr=" SEQ Пример \* ARABIC ">
+                        <w:r>
+                          <w:rPr>
+                            <w:noProof/>
+                          </w:rPr>
+                          <w:t>3</w:t>
+                        </w:r>
+                      </w:fldSimple>
                     </w:p>
                   </w:txbxContent>
                 </v:textbox>
@@ -1369,7 +1335,6 @@
       <w:r>
         <w:rPr>
           <w:noProof/>
-          <w:lang w:val="ru-RU"/>
         </w:rPr>
         <mc:AlternateContent>
           <mc:Choice Requires="wps">
@@ -1898,24 +1863,14 @@
                             <w:r>
                               <w:t xml:space="preserve">Пример </w:t>
                             </w:r>
-                            <w:r>
-                              <w:fldChar w:fldCharType="begin"/>
-                            </w:r>
-                            <w:r>
-                              <w:instrText xml:space="preserve"> SEQ Пример \* ARABIC </w:instrText>
-                            </w:r>
-                            <w:r>
-                              <w:fldChar w:fldCharType="separate"/>
-                            </w:r>
-                            <w:r>
-                              <w:rPr>
-                                <w:noProof/>
-                              </w:rPr>
-                              <w:t>4</w:t>
-                            </w:r>
-                            <w:r>
-                              <w:fldChar w:fldCharType="end"/>
-                            </w:r>
+                            <w:fldSimple w:instr=" SEQ Пример \* ARABIC ">
+                              <w:r>
+                                <w:rPr>
+                                  <w:noProof/>
+                                </w:rPr>
+                                <w:t>4</w:t>
+                              </w:r>
+                            </w:fldSimple>
                           </w:p>
                         </w:txbxContent>
                       </wps:txbx>
@@ -1947,24 +1902,14 @@
                       <w:r>
                         <w:t xml:space="preserve">Пример </w:t>
                       </w:r>
-                      <w:r>
-                        <w:fldChar w:fldCharType="begin"/>
-                      </w:r>
-                      <w:r>
-                        <w:instrText xml:space="preserve"> SEQ Пример \* ARABIC </w:instrText>
-                      </w:r>
-                      <w:r>
-                        <w:fldChar w:fldCharType="separate"/>
-                      </w:r>
-                      <w:r>
-                        <w:rPr>
-                          <w:noProof/>
-                        </w:rPr>
-                        <w:t>4</w:t>
-                      </w:r>
-                      <w:r>
-                        <w:fldChar w:fldCharType="end"/>
-                      </w:r>
+                      <w:fldSimple w:instr=" SEQ Пример \* ARABIC ">
+                        <w:r>
+                          <w:rPr>
+                            <w:noProof/>
+                          </w:rPr>
+                          <w:t>4</w:t>
+                        </w:r>
+                      </w:fldSimple>
                     </w:p>
                   </w:txbxContent>
                 </v:textbox>
@@ -1977,7 +1922,6 @@
       <w:r>
         <w:rPr>
           <w:noProof/>
-          <w:lang w:val="ru-RU"/>
         </w:rPr>
         <mc:AlternateContent>
           <mc:Choice Requires="wps">
@@ -2207,11 +2151,6 @@
                                 <w:color w:val="1F4E79" w:themeColor="accent1" w:themeShade="80"/>
                               </w:rPr>
                               <w:br/>
-                            </w:r>
-                            <w:r>
-                              <w:rPr>
-                                <w:color w:val="1F4E79" w:themeColor="accent1" w:themeShade="80"/>
-                              </w:rPr>
                               <w:t>&lt;/appender&gt;</w:t>
                             </w:r>
                           </w:p>
@@ -2587,62 +2526,524 @@
         </w:rPr>
         <w:t>с функционалом хранить логи по частям. Есть множество других классов аппендеров с разным функционалом</w:t>
       </w:r>
+    </w:p>
+    <w:p>
+      <w:pPr>
+        <w:rPr>
+          <w:color w:val="000000" w:themeColor="text1"/>
+          <w:lang w:val="ru-RU"/>
+        </w:rPr>
+      </w:pPr>
+      <w:r>
+        <w:rPr>
+          <w:color w:val="7030A0"/>
+        </w:rPr>
+        <w:t>rollingPolicy</w:t>
+      </w:r>
+      <w:r>
+        <w:rPr>
+          <w:color w:val="000000" w:themeColor="text1"/>
+          <w:lang w:val="ru-RU"/>
+        </w:rPr>
+        <w:t xml:space="preserve"> отвечает за то где и как будут храниться логи. Как будут удаляться, какие будут иметь имена.</w:t>
+      </w:r>
+    </w:p>
+    <w:p>
+      <w:pPr>
+        <w:rPr>
+          <w:color w:val="000000" w:themeColor="text1"/>
+          <w:lang w:val="ru-RU"/>
+        </w:rPr>
+      </w:pPr>
+      <w:r>
+        <w:rPr>
+          <w:color w:val="00B0F0"/>
+        </w:rPr>
+        <w:t>l</w:t>
+      </w:r>
+      <w:r>
+        <w:rPr>
+          <w:color w:val="00B0F0"/>
+        </w:rPr>
+        <w:t>ayout</w:t>
+      </w:r>
+      <w:r>
+        <w:rPr>
+          <w:color w:val="000000" w:themeColor="text1"/>
+          <w:lang w:val="ru-RU"/>
+        </w:rPr>
+        <w:t xml:space="preserve"> отвечает за форматирование лога</w:t>
+      </w:r>
+      <w:r>
+        <w:rPr>
+          <w:color w:val="000000" w:themeColor="text1"/>
+          <w:lang w:val="ru-RU"/>
+        </w:rPr>
+        <w:t>.</w:t>
+      </w:r>
+    </w:p>
+    <w:p>
+      <w:pPr>
+        <w:pStyle w:val="Heading1"/>
+        <w:rPr>
+          <w:lang w:val="ru-RU"/>
+        </w:rPr>
+      </w:pPr>
+      <w:r>
+        <w:rPr>
+          <w:noProof/>
+        </w:rPr>
+        <mc:AlternateContent>
+          <mc:Choice Requires="wps">
+            <w:drawing>
+              <wp:anchor distT="0" distB="0" distL="114300" distR="114300" simplePos="0" relativeHeight="251677696" behindDoc="0" locked="0" layoutInCell="1" allowOverlap="1" wp14:anchorId="16E53AB0" wp14:editId="7309366B">
+                <wp:simplePos x="0" y="0"/>
+                <wp:positionH relativeFrom="column">
+                  <wp:posOffset>0</wp:posOffset>
+                </wp:positionH>
+                <wp:positionV relativeFrom="paragraph">
+                  <wp:posOffset>1112520</wp:posOffset>
+                </wp:positionV>
+                <wp:extent cx="3695700" cy="635"/>
+                <wp:effectExtent l="0" t="0" r="0" b="0"/>
+                <wp:wrapTopAndBottom/>
+                <wp:docPr id="9" name="Text Box 9"/>
+                <wp:cNvGraphicFramePr/>
+                <a:graphic xmlns:a="http://schemas.openxmlformats.org/drawingml/2006/main">
+                  <a:graphicData uri="http://schemas.microsoft.com/office/word/2010/wordprocessingShape">
+                    <wps:wsp>
+                      <wps:cNvSpPr txBox="1"/>
+                      <wps:spPr>
+                        <a:xfrm>
+                          <a:off x="0" y="0"/>
+                          <a:ext cx="3695700" cy="635"/>
+                        </a:xfrm>
+                        <a:prstGeom prst="rect">
+                          <a:avLst/>
+                        </a:prstGeom>
+                        <a:solidFill>
+                          <a:prstClr val="white"/>
+                        </a:solidFill>
+                        <a:ln>
+                          <a:noFill/>
+                        </a:ln>
+                        <a:effectLst/>
+                      </wps:spPr>
+                      <wps:txbx>
+                        <w:txbxContent>
+                          <w:p>
+                            <w:pPr>
+                              <w:pStyle w:val="Caption"/>
+                              <w:rPr>
+                                <w:noProof/>
+                                <w:lang w:val="ru-RU"/>
+                              </w:rPr>
+                            </w:pPr>
+                            <w:r>
+                              <w:t xml:space="preserve">Пример </w:t>
+                            </w:r>
+                            <w:fldSimple w:instr=" SEQ Пример \* ARABIC ">
+                              <w:r>
+                                <w:rPr>
+                                  <w:noProof/>
+                                </w:rPr>
+                                <w:t>5</w:t>
+                              </w:r>
+                            </w:fldSimple>
+                          </w:p>
+                        </w:txbxContent>
+                      </wps:txbx>
+                      <wps:bodyPr rot="0" spcFirstLastPara="0" vertOverflow="overflow" horzOverflow="overflow" vert="horz" wrap="square" lIns="0" tIns="0" rIns="0" bIns="0" numCol="1" spcCol="0" rtlCol="0" fromWordArt="0" anchor="t" anchorCtr="0" forceAA="0" compatLnSpc="1">
+                        <a:prstTxWarp prst="textNoShape">
+                          <a:avLst/>
+                        </a:prstTxWarp>
+                        <a:spAutoFit/>
+                      </wps:bodyPr>
+                    </wps:wsp>
+                  </a:graphicData>
+                </a:graphic>
+              </wp:anchor>
+            </w:drawing>
+          </mc:Choice>
+          <mc:Fallback>
+            <w:pict>
+              <v:shape w14:anchorId="16E53AB0" id="Text Box 9" o:spid="_x0000_s1034" type="#_x0000_t202" style="position:absolute;margin-left:0;margin-top:87.6pt;width:291pt;height:.05pt;z-index:251677696;visibility:visible;mso-wrap-style:square;mso-wrap-distance-left:9pt;mso-wrap-distance-top:0;mso-wrap-distance-right:9pt;mso-wrap-distance-bottom:0;mso-position-horizontal:absolute;mso-position-horizontal-relative:text;mso-position-vertical:absolute;mso-position-vertical-relative:text;v-text-anchor:top" o:gfxdata="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" stroked="f">
+                <v:textbox style="mso-fit-shape-to-text:t" inset="0,0,0,0">
+                  <w:txbxContent>
+                    <w:p>
+                      <w:pPr>
+                        <w:pStyle w:val="Caption"/>
+                        <w:rPr>
+                          <w:noProof/>
+                          <w:lang w:val="ru-RU"/>
+                        </w:rPr>
+                      </w:pPr>
+                      <w:r>
+                        <w:t xml:space="preserve">Пример </w:t>
+                      </w:r>
+                      <w:fldSimple w:instr=" SEQ Пример \* ARABIC ">
+                        <w:r>
+                          <w:rPr>
+                            <w:noProof/>
+                          </w:rPr>
+                          <w:t>5</w:t>
+                        </w:r>
+                      </w:fldSimple>
+                    </w:p>
+                  </w:txbxContent>
+                </v:textbox>
+                <w10:wrap type="topAndBottom"/>
+              </v:shape>
+            </w:pict>
+          </mc:Fallback>
+        </mc:AlternateContent>
+      </w:r>
+      <w:r>
+        <w:rPr>
+          <w:noProof/>
+          <w:lang w:val="ru-RU"/>
+        </w:rPr>
+        <mc:AlternateContent>
+          <mc:Choice Requires="wps">
+            <w:drawing>
+              <wp:anchor distT="45720" distB="45720" distL="114300" distR="114300" simplePos="0" relativeHeight="251675648" behindDoc="0" locked="0" layoutInCell="1" allowOverlap="1">
+                <wp:simplePos x="0" y="0"/>
+                <wp:positionH relativeFrom="margin">
+                  <wp:align>left</wp:align>
+                </wp:positionH>
+                <wp:positionV relativeFrom="paragraph">
+                  <wp:posOffset>360045</wp:posOffset>
+                </wp:positionV>
+                <wp:extent cx="3695700" cy="695325"/>
+                <wp:effectExtent l="0" t="0" r="19050" b="28575"/>
+                <wp:wrapTopAndBottom/>
+                <wp:docPr id="4" name="Text Box 2"/>
+                <wp:cNvGraphicFramePr>
+                  <a:graphicFrameLocks xmlns:a="http://schemas.openxmlformats.org/drawingml/2006/main"/>
+                </wp:cNvGraphicFramePr>
+                <a:graphic xmlns:a="http://schemas.openxmlformats.org/drawingml/2006/main">
+                  <a:graphicData uri="http://schemas.microsoft.com/office/word/2010/wordprocessingShape">
+                    <wps:wsp>
+                      <wps:cNvSpPr txBox="1">
+                        <a:spLocks noChangeArrowheads="1"/>
+                      </wps:cNvSpPr>
+                      <wps:spPr bwMode="auto">
+                        <a:xfrm>
+                          <a:off x="0" y="0"/>
+                          <a:ext cx="3695700" cy="695325"/>
+                        </a:xfrm>
+                        <a:prstGeom prst="rect">
+                          <a:avLst/>
+                        </a:prstGeom>
+                        <a:solidFill>
+                          <a:srgbClr val="FFFFFF"/>
+                        </a:solidFill>
+                        <a:ln w="9525">
+                          <a:solidFill>
+                            <a:srgbClr val="000000"/>
+                          </a:solidFill>
+                          <a:miter lim="800000"/>
+                          <a:headEnd/>
+                          <a:tailEnd/>
+                        </a:ln>
+                      </wps:spPr>
+                      <wps:txbx>
+                        <w:txbxContent>
+                          <w:p>
+                            <w:pPr>
+                              <w:rPr>
+                                <w:color w:val="1F4E79" w:themeColor="accent1" w:themeShade="80"/>
+                              </w:rPr>
+                            </w:pPr>
+                            <w:r>
+                              <w:rPr>
+                                <w:color w:val="1F4E79" w:themeColor="accent1" w:themeShade="80"/>
+                              </w:rPr>
+                              <w:t>&lt;category name="</w:t>
+                            </w:r>
+                            <w:r>
+                              <w:rPr>
+                                <w:rFonts w:ascii="Segoe UI" w:eastAsia="Times New Roman" w:hAnsi="Segoe UI" w:cs="Segoe UI"/>
+                                <w:color w:val="FF0000"/>
+                                <w:sz w:val="21"/>
+                                <w:szCs w:val="21"/>
+                              </w:rPr>
+                              <w:t>org.pdfbox</w:t>
+                            </w:r>
+                            <w:r>
+                              <w:rPr>
+                                <w:color w:val="1F4E79" w:themeColor="accent1" w:themeShade="80"/>
+                              </w:rPr>
+                              <w:t>"&gt;</w:t>
+                            </w:r>
+                            <w:r>
+                              <w:rPr>
+                                <w:color w:val="1F4E79" w:themeColor="accent1" w:themeShade="80"/>
+                              </w:rPr>
+                              <w:br/>
+                            </w:r>
+                            <w:r>
+                              <w:rPr>
+                                <w:color w:val="1F4E79" w:themeColor="accent1" w:themeShade="80"/>
+                              </w:rPr>
+                              <w:tab/>
+                            </w:r>
+                            <w:r>
+                              <w:rPr>
+                                <w:color w:val="1F4E79" w:themeColor="accent1" w:themeShade="80"/>
+                              </w:rPr>
+                              <w:t>&lt;priority value="</w:t>
+                            </w:r>
+                            <w:r>
+                              <w:rPr>
+                                <w:rFonts w:ascii="Segoe UI" w:eastAsia="Times New Roman" w:hAnsi="Segoe UI" w:cs="Segoe UI"/>
+                                <w:color w:val="C45911" w:themeColor="accent2" w:themeShade="BF"/>
+                                <w:sz w:val="21"/>
+                                <w:szCs w:val="21"/>
+                              </w:rPr>
+                              <w:t>INFO</w:t>
+                            </w:r>
+                            <w:r>
+                              <w:rPr>
+                                <w:color w:val="1F4E79" w:themeColor="accent1" w:themeShade="80"/>
+                              </w:rPr>
+                              <w:t>" /&gt;</w:t>
+                            </w:r>
+                            <w:r>
+                              <w:rPr>
+                                <w:color w:val="1F4E79" w:themeColor="accent1" w:themeShade="80"/>
+                              </w:rPr>
+                              <w:br/>
+                            </w:r>
+                            <w:r>
+                              <w:rPr>
+                                <w:color w:val="1F4E79" w:themeColor="accent1" w:themeShade="80"/>
+                              </w:rPr>
+                              <w:t>&lt;/category&gt;</w:t>
+                            </w:r>
+                          </w:p>
+                          <w:p/>
+                        </w:txbxContent>
+                      </wps:txbx>
+                      <wps:bodyPr rot="0" vert="horz" wrap="square" lIns="91440" tIns="45720" rIns="91440" bIns="45720" anchor="t" anchorCtr="0">
+                        <a:noAutofit/>
+                      </wps:bodyPr>
+                    </wps:wsp>
+                  </a:graphicData>
+                </a:graphic>
+                <wp14:sizeRelH relativeFrom="margin">
+                  <wp14:pctWidth>0</wp14:pctWidth>
+                </wp14:sizeRelH>
+                <wp14:sizeRelV relativeFrom="margin">
+                  <wp14:pctHeight>0</wp14:pctHeight>
+                </wp14:sizeRelV>
+              </wp:anchor>
+            </w:drawing>
+          </mc:Choice>
+          <mc:Fallback>
+            <w:pict>
+              <v:shape id="_x0000_s1035" type="#_x0000_t202" style="position:absolute;margin-left:0;margin-top:28.35pt;width:291pt;height:54.75pt;z-index:251675648;visibility:visible;mso-wrap-style:square;mso-width-percent:0;mso-height-percent:0;mso-wrap-distance-left:9pt;mso-wrap-distance-top:3.6pt;mso-wrap-distance-right:9pt;mso-wrap-distance-bottom:3.6pt;mso-position-horizontal:left;mso-position-horizontal-relative:margin;mso-position-vertical:absolute;mso-position-vertical-relative:text;mso-width-percent:0;mso-height-percent:0;mso-width-relative:margin;mso-height-relative:margin;v-text-anchor:top" o:gfxdata="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">
+                <v:textbox>
+                  <w:txbxContent>
+                    <w:p>
+                      <w:pPr>
+                        <w:rPr>
+                          <w:color w:val="1F4E79" w:themeColor="accent1" w:themeShade="80"/>
+                        </w:rPr>
+                      </w:pPr>
+                      <w:r>
+                        <w:rPr>
+                          <w:color w:val="1F4E79" w:themeColor="accent1" w:themeShade="80"/>
+                        </w:rPr>
+                        <w:t>&lt;category name="</w:t>
+                      </w:r>
+                      <w:r>
+                        <w:rPr>
+                          <w:rFonts w:ascii="Segoe UI" w:eastAsia="Times New Roman" w:hAnsi="Segoe UI" w:cs="Segoe UI"/>
+                          <w:color w:val="FF0000"/>
+                          <w:sz w:val="21"/>
+                          <w:szCs w:val="21"/>
+                        </w:rPr>
+                        <w:t>org.pdfbox</w:t>
+                      </w:r>
+                      <w:r>
+                        <w:rPr>
+                          <w:color w:val="1F4E79" w:themeColor="accent1" w:themeShade="80"/>
+                        </w:rPr>
+                        <w:t>"&gt;</w:t>
+                      </w:r>
+                      <w:r>
+                        <w:rPr>
+                          <w:color w:val="1F4E79" w:themeColor="accent1" w:themeShade="80"/>
+                        </w:rPr>
+                        <w:br/>
+                      </w:r>
+                      <w:r>
+                        <w:rPr>
+                          <w:color w:val="1F4E79" w:themeColor="accent1" w:themeShade="80"/>
+                        </w:rPr>
+                        <w:tab/>
+                      </w:r>
+                      <w:r>
+                        <w:rPr>
+                          <w:color w:val="1F4E79" w:themeColor="accent1" w:themeShade="80"/>
+                        </w:rPr>
+                        <w:t>&lt;priority value="</w:t>
+                      </w:r>
+                      <w:r>
+                        <w:rPr>
+                          <w:rFonts w:ascii="Segoe UI" w:eastAsia="Times New Roman" w:hAnsi="Segoe UI" w:cs="Segoe UI"/>
+                          <w:color w:val="C45911" w:themeColor="accent2" w:themeShade="BF"/>
+                          <w:sz w:val="21"/>
+                          <w:szCs w:val="21"/>
+                        </w:rPr>
+                        <w:t>INFO</w:t>
+                      </w:r>
+                      <w:r>
+                        <w:rPr>
+                          <w:color w:val="1F4E79" w:themeColor="accent1" w:themeShade="80"/>
+                        </w:rPr>
+                        <w:t>" /&gt;</w:t>
+                      </w:r>
+                      <w:r>
+                        <w:rPr>
+                          <w:color w:val="1F4E79" w:themeColor="accent1" w:themeShade="80"/>
+                        </w:rPr>
+                        <w:br/>
+                      </w:r>
+                      <w:r>
+                        <w:rPr>
+                          <w:color w:val="1F4E79" w:themeColor="accent1" w:themeShade="80"/>
+                        </w:rPr>
+                        <w:t>&lt;/category&gt;</w:t>
+                      </w:r>
+                    </w:p>
+                    <w:p/>
+                  </w:txbxContent>
+                </v:textbox>
+                <w10:wrap type="topAndBottom" anchorx="margin"/>
+              </v:shape>
+            </w:pict>
+          </mc:Fallback>
+        </mc:AlternateContent>
+      </w:r>
+      <w:r>
+        <w:rPr>
+          <w:lang w:val="ru-RU"/>
+        </w:rPr>
+        <w:t>Назначение уровня логирования</w:t>
+      </w:r>
+    </w:p>
+    <w:p>
+      <w:pPr>
+        <w:rPr>
+          <w:color w:val="000000" w:themeColor="text1"/>
+          <w:lang w:val="ru-RU"/>
+        </w:rPr>
+      </w:pPr>
+      <w:r>
+        <w:rPr>
+          <w:lang w:val="ru-RU"/>
+        </w:rPr>
+        <w:t xml:space="preserve">Устанавливает пакету </w:t>
+      </w:r>
+      <w:r>
+        <w:rPr>
+          <w:rFonts w:ascii="Segoe UI" w:eastAsia="Times New Roman" w:hAnsi="Segoe UI" w:cs="Segoe UI"/>
+          <w:color w:val="FF0000"/>
+          <w:sz w:val="21"/>
+          <w:szCs w:val="21"/>
+        </w:rPr>
+        <w:t>org</w:t>
+      </w:r>
+      <w:r>
+        <w:rPr>
+          <w:rFonts w:ascii="Segoe UI" w:eastAsia="Times New Roman" w:hAnsi="Segoe UI" w:cs="Segoe UI"/>
+          <w:color w:val="FF0000"/>
+          <w:sz w:val="21"/>
+          <w:szCs w:val="21"/>
+          <w:lang w:val="ru-RU"/>
+        </w:rPr>
+        <w:t>.</w:t>
+      </w:r>
+      <w:r>
+        <w:rPr>
+          <w:rFonts w:ascii="Segoe UI" w:eastAsia="Times New Roman" w:hAnsi="Segoe UI" w:cs="Segoe UI"/>
+          <w:color w:val="FF0000"/>
+          <w:sz w:val="21"/>
+          <w:szCs w:val="21"/>
+        </w:rPr>
+        <w:t>pdfbox</w:t>
+      </w:r>
+      <w:r>
+        <w:rPr>
+          <w:rFonts w:ascii="Segoe UI" w:eastAsia="Times New Roman" w:hAnsi="Segoe UI" w:cs="Segoe UI"/>
+          <w:color w:val="000000" w:themeColor="text1"/>
+          <w:sz w:val="21"/>
+          <w:szCs w:val="21"/>
+          <w:lang w:val="ru-RU"/>
+        </w:rPr>
+        <w:t xml:space="preserve"> </w:t>
+      </w:r>
+      <w:r>
+        <w:rPr>
+          <w:rFonts w:ascii="Segoe UI" w:eastAsia="Times New Roman" w:hAnsi="Segoe UI" w:cs="Segoe UI"/>
+          <w:color w:val="000000" w:themeColor="text1"/>
+          <w:sz w:val="21"/>
+          <w:szCs w:val="21"/>
+          <w:lang w:val="ru-RU"/>
+        </w:rPr>
+        <w:t>уровень логирования</w:t>
+      </w:r>
+      <w:r>
+        <w:rPr>
+          <w:rFonts w:ascii="Segoe UI" w:eastAsia="Times New Roman" w:hAnsi="Segoe UI" w:cs="Segoe UI"/>
+          <w:color w:val="000000" w:themeColor="text1"/>
+          <w:sz w:val="21"/>
+          <w:szCs w:val="21"/>
+          <w:lang w:val="ru-RU"/>
+        </w:rPr>
+        <w:t xml:space="preserve"> </w:t>
+      </w:r>
+      <w:r>
+        <w:rPr>
+          <w:rFonts w:ascii="Segoe UI" w:eastAsia="Times New Roman" w:hAnsi="Segoe UI" w:cs="Segoe UI"/>
+          <w:color w:val="C45911" w:themeColor="accent2" w:themeShade="BF"/>
+          <w:sz w:val="21"/>
+          <w:szCs w:val="21"/>
+        </w:rPr>
+        <w:t>INFO</w:t>
+      </w:r>
+      <w:r>
+        <w:rPr>
+          <w:rFonts w:ascii="Segoe UI" w:eastAsia="Times New Roman" w:hAnsi="Segoe UI" w:cs="Segoe UI"/>
+          <w:color w:val="000000" w:themeColor="text1"/>
+          <w:sz w:val="21"/>
+          <w:szCs w:val="21"/>
+        </w:rPr>
+        <w:t>.</w:t>
+      </w:r>
       <w:bookmarkStart w:id="2" w:name="_GoBack"/>
       <w:bookmarkEnd w:id="2"/>
     </w:p>
     <w:p>
       <w:pPr>
         <w:rPr>
-          <w:color w:val="000000" w:themeColor="text1"/>
           <w:lang w:val="ru-RU"/>
         </w:rPr>
       </w:pPr>
-      <w:r>
-        <w:rPr>
-          <w:color w:val="7030A0"/>
-        </w:rPr>
-        <w:t>rollingPolicy</w:t>
-      </w:r>
-      <w:r>
-        <w:rPr>
-          <w:color w:val="000000" w:themeColor="text1"/>
-          <w:lang w:val="ru-RU"/>
-        </w:rPr>
-        <w:t xml:space="preserve"> отвечает за то где и как будут храниться логи. Как будут удаляться, какие будут иметь имена.</w:t>
-      </w:r>
     </w:p>
     <w:p>
       <w:pPr>
         <w:rPr>
-          <w:color w:val="000000" w:themeColor="text1"/>
           <w:lang w:val="ru-RU"/>
         </w:rPr>
       </w:pPr>
       <w:r>
         <w:rPr>
-          <w:color w:val="00B0F0"/>
-        </w:rPr>
-        <w:t>l</w:t>
-      </w:r>
-      <w:r>
-        <w:rPr>
-          <w:color w:val="00B0F0"/>
-        </w:rPr>
-        <w:t>ayout</w:t>
-      </w:r>
-      <w:r>
-        <w:rPr>
-          <w:color w:val="000000" w:themeColor="text1"/>
-          <w:lang w:val="ru-RU"/>
-        </w:rPr>
-        <w:t xml:space="preserve"> отвечает за форматирование лога</w:t>
-      </w:r>
-      <w:r>
-        <w:rPr>
-          <w:color w:val="000000" w:themeColor="text1"/>
-          <w:lang w:val="ru-RU"/>
-        </w:rPr>
-        <w:t>.</w:t>
+          <w:lang w:val="ru-RU"/>
+        </w:rPr>
+        <w:tab/>
       </w:r>
     </w:p>
     <w:sectPr>
@@ -3416,7 +3817,7 @@
 </file>
 
 <file path=customXml/itemProps1.xml><?xml version="1.0" encoding="utf-8"?>
-<ds:datastoreItem xmlns:ds="http://schemas.openxmlformats.org/officeDocument/2006/customXml" ds:itemID="{98916D67-433A-4CB2-95C9-6CE8CEDC9F85}">
+<ds:datastoreItem xmlns:ds="http://schemas.openxmlformats.org/officeDocument/2006/customXml" ds:itemID="{EB3E03A5-6885-42E5-A391-9163C11A8D9A}">
   <ds:schemaRefs>
     <ds:schemaRef ds:uri="http://schemas.openxmlformats.org/officeDocument/2006/bibliography"/>
   </ds:schemaRefs>

</xml_diff>